<commit_message>
Modifique actividad de clase 15
</commit_message>
<xml_diff>
--- a/clase15/Natalia_Jimenez_Clase15.docx
+++ b/clase15/Natalia_Jimenez_Clase15.docx
@@ -326,55 +326,7 @@
           <w:color w:val="000000"/>
           <w:lang w:eastAsia="es-419"/>
         </w:rPr>
-        <w:t xml:space="preserve">Respuesta: La mayoría de lenguajes de programación pueden utilizarse en varios sistemas operativos, sin </w:t>
-      </w:r>
-      <w:r>
-        <w:rPr>
-          <w:rFonts w:ascii="Arial" w:eastAsia="Times New Roman" w:hAnsi="Arial" w:cs="Arial"/>
-          <w:color w:val="000000"/>
-          <w:lang w:eastAsia="es-419"/>
-        </w:rPr>
-        <w:t>embargo,</w:t>
-      </w:r>
-      <w:r>
-        <w:rPr>
-          <w:rFonts w:ascii="Arial" w:eastAsia="Times New Roman" w:hAnsi="Arial" w:cs="Arial"/>
-          <w:color w:val="000000"/>
-          <w:lang w:eastAsia="es-419"/>
-        </w:rPr>
-        <w:t xml:space="preserve"> hay sistemas operativos que son exclusivos o privativos los entornos en donde se </w:t>
-      </w:r>
-      <w:r>
-        <w:rPr>
-          <w:rFonts w:ascii="Arial" w:eastAsia="Times New Roman" w:hAnsi="Arial" w:cs="Arial"/>
-          <w:color w:val="000000"/>
-          <w:lang w:eastAsia="es-419"/>
-        </w:rPr>
-        <w:t>ejecutan, un</w:t>
-      </w:r>
-      <w:r>
-        <w:rPr>
-          <w:rFonts w:ascii="Arial" w:eastAsia="Times New Roman" w:hAnsi="Arial" w:cs="Arial"/>
-          <w:color w:val="000000"/>
-          <w:lang w:eastAsia="es-419"/>
-        </w:rPr>
-        <w:t xml:space="preserve"> ejemplo sería que el lenguaje solo se puede ejecutar sobre ese </w:t>
-      </w:r>
-      <w:r>
-        <w:rPr>
-          <w:rFonts w:ascii="Arial" w:eastAsia="Times New Roman" w:hAnsi="Arial" w:cs="Arial"/>
-          <w:color w:val="000000"/>
-          <w:lang w:eastAsia="es-419"/>
-        </w:rPr>
-        <w:t>sistema operativo</w:t>
-      </w:r>
-      <w:r>
-        <w:rPr>
-          <w:rFonts w:ascii="Arial" w:eastAsia="Times New Roman" w:hAnsi="Arial" w:cs="Arial"/>
-          <w:color w:val="000000"/>
-          <w:lang w:eastAsia="es-419"/>
-        </w:rPr>
-        <w:t xml:space="preserve"> privativo (</w:t>
+        <w:t>Respuesta: La mayoría de lenguajes de programación pueden utilizarse en varios sistemas operativos, sin embargo, hay sistemas operativos que son exclusivos o privativos los entornos en donde se ejecutan, un ejemplo sería que el lenguaje solo se puede ejecutar sobre ese sistema operativo privativo (</w:t>
       </w:r>
       <w:proofErr w:type="spellStart"/>
       <w:r>
@@ -541,6 +493,76 @@
         </w:rPr>
         <w:t>Respuesta: No, porque las máquinas virtuales proporcionan un entorno aislado del resto del sistema, de manera que todo lo que se ejecute dentro de una máquina virtual no afectará las otras cosas que se ejecute en el hardware host.</w:t>
       </w:r>
+    </w:p>
+    <w:p>
+      <w:pPr>
+        <w:rPr>
+          <w:b/>
+          <w:bCs/>
+          <w:sz w:val="28"/>
+          <w:szCs w:val="28"/>
+        </w:rPr>
+      </w:pPr>
+    </w:p>
+    <w:p>
+      <w:pPr>
+        <w:rPr>
+          <w:b/>
+          <w:bCs/>
+          <w:sz w:val="28"/>
+          <w:szCs w:val="28"/>
+        </w:rPr>
+      </w:pPr>
+      <w:r>
+        <w:rPr>
+          <w:noProof/>
+        </w:rPr>
+        <w:drawing>
+          <wp:inline distT="0" distB="0" distL="0" distR="0" wp14:anchorId="15C01BE4" wp14:editId="6E68C885">
+            <wp:extent cx="5400040" cy="3953510"/>
+            <wp:effectExtent l="0" t="0" r="0" b="8890"/>
+            <wp:docPr id="4" name="Imagen 4"/>
+            <wp:cNvGraphicFramePr>
+              <a:graphicFrameLocks xmlns:a="http://schemas.openxmlformats.org/drawingml/2006/main" noChangeAspect="1"/>
+            </wp:cNvGraphicFramePr>
+            <a:graphic xmlns:a="http://schemas.openxmlformats.org/drawingml/2006/main">
+              <a:graphicData uri="http://schemas.openxmlformats.org/drawingml/2006/picture">
+                <pic:pic xmlns:pic="http://schemas.openxmlformats.org/drawingml/2006/picture">
+                  <pic:nvPicPr>
+                    <pic:cNvPr id="1" name=""/>
+                    <pic:cNvPicPr/>
+                  </pic:nvPicPr>
+                  <pic:blipFill>
+                    <a:blip r:embed="rId8"/>
+                    <a:stretch>
+                      <a:fillRect/>
+                    </a:stretch>
+                  </pic:blipFill>
+                  <pic:spPr>
+                    <a:xfrm>
+                      <a:off x="0" y="0"/>
+                      <a:ext cx="5400040" cy="3953510"/>
+                    </a:xfrm>
+                    <a:prstGeom prst="rect">
+                      <a:avLst/>
+                    </a:prstGeom>
+                  </pic:spPr>
+                </pic:pic>
+              </a:graphicData>
+            </a:graphic>
+          </wp:inline>
+        </w:drawing>
+      </w:r>
+    </w:p>
+    <w:p>
+      <w:pPr>
+        <w:rPr>
+          <w:b/>
+          <w:bCs/>
+          <w:sz w:val="28"/>
+          <w:szCs w:val="28"/>
+        </w:rPr>
+      </w:pPr>
     </w:p>
     <w:p>
       <w:pPr>

</xml_diff>